<commit_message>
Updated based on review.
</commit_message>
<xml_diff>
--- a/doc/development/Migration API - SDD.docx
+++ b/doc/development/Migration API - SDD.docx
@@ -1,6 +1,6 @@
 
 <file path=word/document.xml><?xml version="1.0" encoding="utf-8"?>
-<w:document xmlns:wpc="http://schemas.microsoft.com/office/word/2010/wordprocessingCanvas" xmlns:cx="http://schemas.microsoft.com/office/drawing/2014/chartex" xmlns:cx1="http://schemas.microsoft.com/office/drawing/2015/9/8/chartex" xmlns:cx2="http://schemas.microsoft.com/office/drawing/2015/10/21/chartex" xmlns:cx3="http://schemas.microsoft.com/office/drawing/2016/5/9/chartex" xmlns:cx4="http://schemas.microsoft.com/office/drawing/2016/5/10/chartex" xmlns:cx5="http://schemas.microsoft.com/office/drawing/2016/5/11/chartex" xmlns:cx6="http://schemas.microsoft.com/office/drawing/2016/5/12/chartex" xmlns:cx7="http://schemas.microsoft.com/office/drawing/2016/5/13/chartex" xmlns:cx8="http://schemas.microsoft.com/office/drawing/2016/5/14/chartex" xmlns:mc="http://schemas.openxmlformats.org/markup-compatibility/2006" xmlns:aink="http://schemas.microsoft.com/office/drawing/2016/ink" xmlns:am3d="http://schemas.microsoft.com/office/drawing/2017/model3d" xmlns:o="urn:schemas-microsoft-com:office:office" xmlns:r="http://schemas.openxmlformats.org/officeDocument/2006/relationships" xmlns:m="http://schemas.openxmlformats.org/officeDocument/2006/math" xmlns:v="urn:schemas-microsoft-com:vml" xmlns:wp14="http://schemas.microsoft.com/office/word/2010/wordprocessingDrawing" xmlns:wp="http://schemas.openxmlformats.org/drawingml/2006/wordprocessingDrawing" xmlns:w10="urn:schemas-microsoft-com:office:word" xmlns:w="http://schemas.openxmlformats.org/wordprocessingml/2006/main" xmlns:w14="http://schemas.microsoft.com/office/word/2010/wordml" xmlns:w15="http://schemas.microsoft.com/office/word/2012/wordml" xmlns:w16cid="http://schemas.microsoft.com/office/word/2016/wordml/cid" xmlns:w16se="http://schemas.microsoft.com/office/word/2015/wordml/symex" xmlns:wpg="http://schemas.microsoft.com/office/word/2010/wordprocessingGroup" xmlns:wpi="http://schemas.microsoft.com/office/word/2010/wordprocessingInk" xmlns:wne="http://schemas.microsoft.com/office/word/2006/wordml" xmlns:wps="http://schemas.microsoft.com/office/word/2010/wordprocessingShape" mc:Ignorable="w14 w15 w16se w16cid wp14">
+<w:document xmlns:wpc="http://schemas.microsoft.com/office/word/2010/wordprocessingCanvas" xmlns:cx="http://schemas.microsoft.com/office/drawing/2014/chartex" xmlns:cx1="http://schemas.microsoft.com/office/drawing/2015/9/8/chartex" xmlns:cx2="http://schemas.microsoft.com/office/drawing/2015/10/21/chartex" xmlns:cx3="http://schemas.microsoft.com/office/drawing/2016/5/9/chartex" xmlns:cx4="http://schemas.microsoft.com/office/drawing/2016/5/10/chartex" xmlns:cx5="http://schemas.microsoft.com/office/drawing/2016/5/11/chartex" xmlns:cx6="http://schemas.microsoft.com/office/drawing/2016/5/12/chartex" xmlns:cx7="http://schemas.microsoft.com/office/drawing/2016/5/13/chartex" xmlns:cx8="http://schemas.microsoft.com/office/drawing/2016/5/14/chartex" xmlns:mc="http://schemas.openxmlformats.org/markup-compatibility/2006" xmlns:aink="http://schemas.microsoft.com/office/drawing/2016/ink" xmlns:am3d="http://schemas.microsoft.com/office/drawing/2017/model3d" xmlns:o="urn:schemas-microsoft-com:office:office" xmlns:r="http://schemas.openxmlformats.org/officeDocument/2006/relationships" xmlns:m="http://schemas.openxmlformats.org/officeDocument/2006/math" xmlns:v="urn:schemas-microsoft-com:vml" xmlns:wp14="http://schemas.microsoft.com/office/word/2010/wordprocessingDrawing" xmlns:wp="http://schemas.openxmlformats.org/drawingml/2006/wordprocessingDrawing" xmlns:w10="urn:schemas-microsoft-com:office:word" xmlns:w="http://schemas.openxmlformats.org/wordprocessingml/2006/main" xmlns:w14="http://schemas.microsoft.com/office/word/2010/wordml" xmlns:w15="http://schemas.microsoft.com/office/word/2012/wordml" xmlns:w16cex="http://schemas.microsoft.com/office/word/2018/wordml/cex" xmlns:w16cid="http://schemas.microsoft.com/office/word/2016/wordml/cid" xmlns:w16="http://schemas.microsoft.com/office/word/2018/wordml" xmlns:w16se="http://schemas.microsoft.com/office/word/2015/wordml/symex" xmlns:wpg="http://schemas.microsoft.com/office/word/2010/wordprocessingGroup" xmlns:wpi="http://schemas.microsoft.com/office/word/2010/wordprocessingInk" xmlns:wne="http://schemas.microsoft.com/office/word/2006/wordml" xmlns:wps="http://schemas.microsoft.com/office/word/2010/wordprocessingShape" mc:Ignorable="w14 w15 w16se w16cid w16 w16cex wp14">
   <w:body>
     <w:p>
       <w:pPr>
@@ -16,13 +16,29 @@
     <w:p/>
     <w:p>
       <w:r>
-        <w:t>Currently, the user’s data resides in Cleversafe and</w:t>
+        <w:t xml:space="preserve">Currently, the user’s data resides in </w:t>
+      </w:r>
+      <w:proofErr w:type="spellStart"/>
+      <w:r>
+        <w:t>Cleversafe</w:t>
+      </w:r>
+      <w:proofErr w:type="spellEnd"/>
+      <w:r>
+        <w:t xml:space="preserve"> and</w:t>
       </w:r>
       <w:r>
         <w:t>/or</w:t>
       </w:r>
       <w:r>
-        <w:t xml:space="preserve"> Cloudian archives. In order to facilitate the </w:t>
+        <w:t xml:space="preserve"> Cloudian archives. </w:t>
+      </w:r>
+      <w:proofErr w:type="gramStart"/>
+      <w:r>
+        <w:t>In order to</w:t>
+      </w:r>
+      <w:proofErr w:type="gramEnd"/>
+      <w:r>
+        <w:t xml:space="preserve"> facilitate the </w:t>
       </w:r>
       <w:r>
         <w:t xml:space="preserve">transfer of </w:t>
@@ -31,8 +47,13 @@
         <w:t>1) E</w:t>
       </w:r>
       <w:r>
-        <w:t>xisting high value datasets from Cleversafe</w:t>
-      </w:r>
+        <w:t xml:space="preserve">xisting high value datasets from </w:t>
+      </w:r>
+      <w:proofErr w:type="spellStart"/>
+      <w:r>
+        <w:t>Cleversafe</w:t>
+      </w:r>
+      <w:proofErr w:type="spellEnd"/>
       <w:r>
         <w:t>, and</w:t>
       </w:r>
@@ -58,7 +79,23 @@
         <w:t xml:space="preserve"> This API shall be used to migrate users’ data from its current archive to any AWS or third party S3 bucket.</w:t>
       </w:r>
       <w:r>
-        <w:t xml:space="preserve"> It will cover the following use cases; transfer from Cleversafe to Cloudian, transfer from Cleversafe to AWS S3 Glacier, and transfer from Cloudian to AWS S3 Glacier</w:t>
+        <w:t xml:space="preserve"> It will cover the following use cases; transfer from </w:t>
+      </w:r>
+      <w:proofErr w:type="spellStart"/>
+      <w:r>
+        <w:t>Cleversafe</w:t>
+      </w:r>
+      <w:proofErr w:type="spellEnd"/>
+      <w:r>
+        <w:t xml:space="preserve"> to Cloudian, transfer from </w:t>
+      </w:r>
+      <w:proofErr w:type="spellStart"/>
+      <w:r>
+        <w:t>Cleversafe</w:t>
+      </w:r>
+      <w:proofErr w:type="spellEnd"/>
+      <w:r>
+        <w:t xml:space="preserve"> to AWS S3 Glacier, and transfer from Cloudian to AWS S3 Glacier</w:t>
       </w:r>
     </w:p>
     <w:p>
@@ -137,7 +174,23 @@
         </w:numPr>
       </w:pPr>
       <w:r>
-        <w:t>Attach object metadata (uuid and user_id) to the new object in AWS S3.</w:t>
+        <w:t>Attach object metadata (</w:t>
+      </w:r>
+      <w:proofErr w:type="spellStart"/>
+      <w:r>
+        <w:t>uuid</w:t>
+      </w:r>
+      <w:proofErr w:type="spellEnd"/>
+      <w:r>
+        <w:t xml:space="preserve"> and </w:t>
+      </w:r>
+      <w:proofErr w:type="spellStart"/>
+      <w:r>
+        <w:t>user_id</w:t>
+      </w:r>
+      <w:proofErr w:type="spellEnd"/>
+      <w:r>
+        <w:t>) to the new object in AWS S3.</w:t>
       </w:r>
       <w:r>
         <w:t xml:space="preserve"> </w:t>
@@ -282,10 +335,7 @@
         <w:t>and updated</w:t>
       </w:r>
       <w:r>
-        <w:t xml:space="preserve"> </w:t>
-      </w:r>
-      <w:r>
-        <w:t>in the SYSTEM ACCOUNT table</w:t>
+        <w:t xml:space="preserve"> in the SYSTEM ACCOUNT table</w:t>
       </w:r>
       <w:r>
         <w:t xml:space="preserve"> via </w:t>
@@ -333,13 +383,24 @@
         <w:t>-</w:t>
       </w:r>
       <w:r>
-        <w:t>in the Strong</w:t>
+        <w:t xml:space="preserve">in the </w:t>
+      </w:r>
+      <w:proofErr w:type="spellStart"/>
+      <w:r>
+        <w:t>Strong</w:t>
       </w:r>
       <w:r>
         <w:t>L</w:t>
       </w:r>
       <w:r>
-        <w:t>ink API or some other third</w:t>
+        <w:t>ink</w:t>
+      </w:r>
+      <w:proofErr w:type="spellEnd"/>
+      <w:r>
+        <w:t xml:space="preserve"> API or some</w:t>
+      </w:r>
+      <w:r>
+        <w:t xml:space="preserve"> other third</w:t>
       </w:r>
       <w:r>
         <w:t>-</w:t>
@@ -486,11 +547,19 @@
           <w:numId w:val="1"/>
         </w:numPr>
       </w:pPr>
-      <w:r>
-        <w:rPr>
-          <w:b/>
-        </w:rPr>
-        <w:t>hpc-dto/HpcData</w:t>
+      <w:proofErr w:type="spellStart"/>
+      <w:r>
+        <w:rPr>
+          <w:b/>
+        </w:rPr>
+        <w:t>hpc-dto</w:t>
+      </w:r>
+      <w:proofErr w:type="spellEnd"/>
+      <w:r>
+        <w:rPr>
+          <w:b/>
+        </w:rPr>
+        <w:t>/HpcData</w:t>
       </w:r>
       <w:r>
         <w:rPr>
@@ -546,6 +615,7 @@
       <w:r>
         <w:t xml:space="preserve">Add </w:t>
       </w:r>
+      <w:proofErr w:type="spellStart"/>
       <w:r>
         <w:t>Hpc</w:t>
       </w:r>
@@ -555,6 +625,7 @@
       <w:r>
         <w:t>RequestDTO</w:t>
       </w:r>
+      <w:proofErr w:type="spellEnd"/>
       <w:r>
         <w:t xml:space="preserve"> </w:t>
       </w:r>
@@ -570,6 +641,7 @@
       <w:r>
         <w:t xml:space="preserve">Add </w:t>
       </w:r>
+      <w:proofErr w:type="spellStart"/>
       <w:r>
         <w:t>Hpc</w:t>
       </w:r>
@@ -579,6 +651,7 @@
       <w:r>
         <w:t>ResponseDTO</w:t>
       </w:r>
+      <w:proofErr w:type="spellEnd"/>
       <w:r>
         <w:t xml:space="preserve"> </w:t>
       </w:r>
@@ -588,8 +661,13 @@
       <w:r>
         <w:t xml:space="preserve">the </w:t>
       </w:r>
-      <w:r>
-        <w:t>taskId.</w:t>
+      <w:proofErr w:type="spellStart"/>
+      <w:r>
+        <w:t>taskId</w:t>
+      </w:r>
+      <w:proofErr w:type="spellEnd"/>
+      <w:r>
+        <w:t>.</w:t>
       </w:r>
     </w:p>
     <w:p>
@@ -606,11 +684,19 @@
       <w:r>
         <w:t xml:space="preserve"> </w:t>
       </w:r>
-      <w:r>
-        <w:rPr>
-          <w:b/>
-        </w:rPr>
-        <w:t>hpc-ws-rs-api/HpcDataM</w:t>
+      <w:proofErr w:type="spellStart"/>
+      <w:r>
+        <w:rPr>
+          <w:b/>
+        </w:rPr>
+        <w:t>hpc-ws-rs-api</w:t>
+      </w:r>
+      <w:proofErr w:type="spellEnd"/>
+      <w:r>
+        <w:rPr>
+          <w:b/>
+        </w:rPr>
+        <w:t>/HpcDataM</w:t>
       </w:r>
       <w:r>
         <w:rPr>
@@ -636,17 +722,24 @@
       <w:r>
         <w:t xml:space="preserve">Add </w:t>
       </w:r>
+      <w:proofErr w:type="spellStart"/>
       <w:r>
         <w:t>migrate</w:t>
       </w:r>
       <w:r>
         <w:t>DataObject</w:t>
       </w:r>
+      <w:proofErr w:type="spellEnd"/>
       <w:r>
         <w:t>() method based on the API design above, and bind it to /</w:t>
       </w:r>
-      <w:r>
-        <w:t>dataObject/{path:.*}/</w:t>
+      <w:proofErr w:type="spellStart"/>
+      <w:r>
+        <w:t>dataObject</w:t>
+      </w:r>
+      <w:proofErr w:type="spellEnd"/>
+      <w:r>
+        <w:t>/{path:.*}/</w:t>
       </w:r>
       <w:r>
         <w:t>migrate</w:t>
@@ -684,12 +777,14 @@
       <w:r>
         <w:t xml:space="preserve">Add </w:t>
       </w:r>
+      <w:proofErr w:type="spellStart"/>
       <w:r>
         <w:t>migrate</w:t>
       </w:r>
       <w:r>
         <w:t>Collection</w:t>
       </w:r>
+      <w:proofErr w:type="spellEnd"/>
       <w:r>
         <w:t xml:space="preserve">() method based on the API design above, and bind it to </w:t>
       </w:r>
@@ -729,6 +824,7 @@
           <w:numId w:val="1"/>
         </w:numPr>
       </w:pPr>
+      <w:proofErr w:type="spellStart"/>
       <w:r>
         <w:rPr>
           <w:b/>
@@ -741,6 +837,7 @@
         </w:rPr>
         <w:t>impl</w:t>
       </w:r>
+      <w:proofErr w:type="spellEnd"/>
       <w:r>
         <w:rPr>
           <w:b/>
@@ -826,11 +923,33 @@
           <w:b/>
         </w:rPr>
       </w:pPr>
-      <w:r>
-        <w:rPr>
-          <w:b/>
-        </w:rPr>
-        <w:t>hpc-bus-service-api/HpcData</w:t>
+      <w:proofErr w:type="spellStart"/>
+      <w:r>
+        <w:rPr>
+          <w:b/>
+        </w:rPr>
+        <w:t>hpc</w:t>
+      </w:r>
+      <w:proofErr w:type="spellEnd"/>
+      <w:r>
+        <w:rPr>
+          <w:b/>
+        </w:rPr>
+        <w:t>-bus-service-</w:t>
+      </w:r>
+      <w:proofErr w:type="spellStart"/>
+      <w:r>
+        <w:rPr>
+          <w:b/>
+        </w:rPr>
+        <w:t>api</w:t>
+      </w:r>
+      <w:proofErr w:type="spellEnd"/>
+      <w:r>
+        <w:rPr>
+          <w:b/>
+        </w:rPr>
+        <w:t>/HpcData</w:t>
       </w:r>
       <w:r>
         <w:rPr>
@@ -856,23 +975,30 @@
       <w:r>
         <w:t xml:space="preserve">Add </w:t>
       </w:r>
+      <w:proofErr w:type="spellStart"/>
       <w:r>
         <w:t>migrate</w:t>
       </w:r>
       <w:r>
         <w:t>DataObject</w:t>
       </w:r>
+      <w:proofErr w:type="spellEnd"/>
       <w:r>
         <w:t>()</w:t>
       </w:r>
       <w:r>
         <w:t xml:space="preserve">, </w:t>
       </w:r>
+      <w:proofErr w:type="spellStart"/>
       <w:r>
         <w:t>migrate</w:t>
       </w:r>
       <w:r>
-        <w:t>Collection()</w:t>
+        <w:t>Collection</w:t>
+      </w:r>
+      <w:proofErr w:type="spellEnd"/>
+      <w:r>
+        <w:t>()</w:t>
       </w:r>
       <w:r>
         <w:t xml:space="preserve"> </w:t>
@@ -892,18 +1018,28 @@
           <w:b/>
         </w:rPr>
       </w:pPr>
-      <w:r>
-        <w:rPr>
-          <w:b/>
-        </w:rPr>
-        <w:t>hpc-bus-service-</w:t>
-      </w:r>
+      <w:proofErr w:type="spellStart"/>
+      <w:r>
+        <w:rPr>
+          <w:b/>
+        </w:rPr>
+        <w:t>hpc</w:t>
+      </w:r>
+      <w:proofErr w:type="spellEnd"/>
+      <w:r>
+        <w:rPr>
+          <w:b/>
+        </w:rPr>
+        <w:t>-bus-service-</w:t>
+      </w:r>
+      <w:proofErr w:type="spellStart"/>
       <w:r>
         <w:rPr>
           <w:b/>
         </w:rPr>
         <w:t>impl</w:t>
       </w:r>
+      <w:proofErr w:type="spellEnd"/>
       <w:r>
         <w:rPr>
           <w:b/>
@@ -946,12 +1082,14 @@
       <w:r>
         <w:t xml:space="preserve">Implement the </w:t>
       </w:r>
+      <w:proofErr w:type="spellStart"/>
       <w:r>
         <w:t>migrate</w:t>
       </w:r>
       <w:r>
         <w:t>DataObject</w:t>
       </w:r>
+      <w:proofErr w:type="spellEnd"/>
       <w:r>
         <w:t>()</w:t>
       </w:r>
@@ -971,16 +1109,22 @@
         <w:t xml:space="preserve">bucket </w:t>
       </w:r>
       <w:r>
-        <w:t>account credentials, s</w:t>
+        <w:t xml:space="preserve">account credentials, </w:t>
+      </w:r>
+      <w:r>
+        <w:t xml:space="preserve">call app service layer to </w:t>
+      </w:r>
+      <w:r>
+        <w:t>s</w:t>
       </w:r>
       <w:r>
         <w:t xml:space="preserve">ubmit a </w:t>
       </w:r>
       <w:r>
+        <w:t xml:space="preserve">migration </w:t>
+      </w:r>
+      <w:r>
         <w:t>download task</w:t>
-      </w:r>
-      <w:r>
-        <w:t xml:space="preserve"> with migration flag set</w:t>
       </w:r>
       <w:r>
         <w:t xml:space="preserve"> </w:t>
@@ -1000,17 +1144,28 @@
       <w:r>
         <w:t xml:space="preserve">Implement the </w:t>
       </w:r>
+      <w:proofErr w:type="spellStart"/>
       <w:r>
         <w:t>migrate</w:t>
       </w:r>
       <w:r>
-        <w:t>Collection()</w:t>
+        <w:t>Collection</w:t>
+      </w:r>
+      <w:proofErr w:type="spellEnd"/>
+      <w:r>
+        <w:t>()</w:t>
       </w:r>
       <w:r>
         <w:t xml:space="preserve"> method</w:t>
       </w:r>
       <w:r>
-        <w:t xml:space="preserve">. Obtain the destination </w:t>
+        <w:t xml:space="preserve">. </w:t>
+      </w:r>
+      <w:r>
+        <w:t>Call the migration app service API to o</w:t>
+      </w:r>
+      <w:r>
+        <w:t xml:space="preserve">btain the destination </w:t>
       </w:r>
       <w:r>
         <w:t xml:space="preserve">bucket </w:t>
@@ -1025,10 +1180,22 @@
         <w:t xml:space="preserve">submit a </w:t>
       </w:r>
       <w:r>
-        <w:t>collection download task</w:t>
-      </w:r>
-      <w:r>
-        <w:t xml:space="preserve"> with migration flag set</w:t>
+        <w:t xml:space="preserve">collection </w:t>
+      </w:r>
+      <w:r>
+        <w:t xml:space="preserve">migration </w:t>
+      </w:r>
+      <w:r>
+        <w:t>download task</w:t>
+      </w:r>
+      <w:r>
+        <w:t xml:space="preserve"> </w:t>
+      </w:r>
+      <w:r>
+        <w:t>and</w:t>
+      </w:r>
+      <w:r>
+        <w:t xml:space="preserve"> set</w:t>
       </w:r>
       <w:r>
         <w:t xml:space="preserve"> and return the task ID.</w:t>
@@ -1045,17 +1212,19 @@
           <w:b/>
         </w:rPr>
       </w:pPr>
-      <w:r>
-        <w:rPr>
-          <w:b/>
-        </w:rPr>
-        <w:t>hpc-app-service-impl/</w:t>
-      </w:r>
-      <w:r>
-        <w:rPr>
-          <w:b/>
-        </w:rPr>
-        <w:t>HpcDataTransferServiceImpl.java</w:t>
+      <w:proofErr w:type="spellStart"/>
+      <w:r>
+        <w:rPr>
+          <w:b/>
+        </w:rPr>
+        <w:t>hpc</w:t>
+      </w:r>
+      <w:proofErr w:type="spellEnd"/>
+      <w:r>
+        <w:rPr>
+          <w:b/>
+        </w:rPr>
+        <w:t>-app-service/HpcDataMigrationService.java</w:t>
       </w:r>
     </w:p>
     <w:p>
@@ -1065,15 +1234,86 @@
           <w:ilvl w:val="1"/>
           <w:numId w:val="2"/>
         </w:numPr>
-        <w:rPr>
-          <w:b/>
-        </w:rPr>
-      </w:pPr>
-      <w:r>
-        <w:rPr>
-          <w:bCs/>
-        </w:rPr>
-        <w:t>Add method to obtain bucket credentials from S3 archive config id.</w:t>
+      </w:pPr>
+      <w:r>
+        <w:t xml:space="preserve">Add </w:t>
+      </w:r>
+      <w:proofErr w:type="spellStart"/>
+      <w:r>
+        <w:t>migrate</w:t>
+      </w:r>
+      <w:r>
+        <w:t>DataObject</w:t>
+      </w:r>
+      <w:proofErr w:type="spellEnd"/>
+      <w:r>
+        <w:t xml:space="preserve">(), </w:t>
+      </w:r>
+      <w:proofErr w:type="spellStart"/>
+      <w:r>
+        <w:t>migrateCollection</w:t>
+      </w:r>
+      <w:proofErr w:type="spellEnd"/>
+      <w:r>
+        <w:t>() methods.</w:t>
+      </w:r>
+    </w:p>
+    <w:p>
+      <w:pPr>
+        <w:pStyle w:val="ListParagraph"/>
+        <w:numPr>
+          <w:ilvl w:val="0"/>
+          <w:numId w:val="2"/>
+        </w:numPr>
+        <w:rPr>
+          <w:b/>
+        </w:rPr>
+      </w:pPr>
+      <w:proofErr w:type="spellStart"/>
+      <w:r>
+        <w:rPr>
+          <w:b/>
+        </w:rPr>
+        <w:t>hpc</w:t>
+      </w:r>
+      <w:proofErr w:type="spellEnd"/>
+      <w:r>
+        <w:rPr>
+          <w:b/>
+        </w:rPr>
+        <w:t>-app-service-</w:t>
+      </w:r>
+      <w:proofErr w:type="spellStart"/>
+      <w:r>
+        <w:rPr>
+          <w:b/>
+        </w:rPr>
+        <w:t>impl</w:t>
+      </w:r>
+      <w:proofErr w:type="spellEnd"/>
+      <w:r>
+        <w:rPr>
+          <w:b/>
+        </w:rPr>
+        <w:t>/</w:t>
+      </w:r>
+      <w:r>
+        <w:rPr>
+          <w:b/>
+        </w:rPr>
+        <w:t>Hpc</w:t>
+      </w:r>
+      <w:r>
+        <w:rPr>
+          <w:b/>
+        </w:rPr>
+        <w:t>DataMigration</w:t>
+      </w:r>
+      <w:r>
+        <w:rPr>
+          <w:b/>
+        </w:rPr>
+        <w:t>ServiceImpl.java</w:t>
       </w:r>
     </w:p>
     <w:p>
@@ -1084,62 +1324,117 @@
           <w:numId w:val="2"/>
         </w:numPr>
         <w:rPr>
+          <w:b/>
+        </w:rPr>
+      </w:pPr>
+      <w:r>
+        <w:rPr>
           <w:bCs/>
         </w:rPr>
-      </w:pPr>
-      <w:r>
+        <w:t>Add method to obtain bucket credentials from S3 archive config id.</w:t>
+      </w:r>
+    </w:p>
+    <w:p>
+      <w:pPr>
+        <w:pStyle w:val="ListParagraph"/>
+        <w:numPr>
+          <w:ilvl w:val="1"/>
+          <w:numId w:val="2"/>
+        </w:numPr>
+        <w:rPr>
+          <w:b/>
+        </w:rPr>
+      </w:pPr>
+      <w:r>
+        <w:t xml:space="preserve">Implement method </w:t>
+      </w:r>
+      <w:proofErr w:type="spellStart"/>
+      <w:r>
+        <w:t>migrate</w:t>
+      </w:r>
+      <w:r>
+        <w:t>DataObject</w:t>
+      </w:r>
+      <w:proofErr w:type="spellEnd"/>
+      <w:r>
+        <w:t>()</w:t>
+      </w:r>
+      <w:r>
+        <w:t xml:space="preserve"> and </w:t>
+      </w:r>
+      <w:proofErr w:type="spellStart"/>
+      <w:r>
+        <w:t>migrateCollection</w:t>
+      </w:r>
+      <w:proofErr w:type="spellEnd"/>
+      <w:r>
+        <w:t>() methods which create an async download task in new migration table.</w:t>
+      </w:r>
+    </w:p>
+    <w:p>
+      <w:pPr>
+        <w:pStyle w:val="ListParagraph"/>
+        <w:numPr>
+          <w:ilvl w:val="1"/>
+          <w:numId w:val="2"/>
+        </w:numPr>
         <w:rPr>
           <w:bCs/>
         </w:rPr>
-        <w:t xml:space="preserve">Update download method to </w:t>
-      </w:r>
+      </w:pPr>
       <w:r>
         <w:rPr>
           <w:bCs/>
         </w:rPr>
-        <w:t>distinguish migration task based on migration flag.</w:t>
+        <w:t>The</w:t>
       </w:r>
       <w:r>
         <w:rPr>
           <w:bCs/>
         </w:rPr>
-        <w:t xml:space="preserve"> It should also </w:t>
+        <w:t xml:space="preserve"> actual transfer</w:t>
       </w:r>
       <w:r>
         <w:rPr>
           <w:bCs/>
         </w:rPr>
-        <w:t xml:space="preserve">be modified so that </w:t>
+        <w:t xml:space="preserve"> (download)</w:t>
       </w:r>
       <w:r>
         <w:rPr>
           <w:bCs/>
         </w:rPr>
-        <w:t>the actual transfer</w:t>
+        <w:t xml:space="preserve"> for migration task</w:t>
       </w:r>
       <w:r>
         <w:rPr>
           <w:bCs/>
         </w:rPr>
-        <w:t xml:space="preserve"> for migration task shall not be initiated.  Instead the migration task shall be</w:t>
+        <w:t>s</w:t>
       </w:r>
       <w:r>
         <w:rPr>
           <w:bCs/>
         </w:rPr>
-        <w:t xml:space="preserve"> picked up from the new scheduler job </w:t>
+        <w:t xml:space="preserve"> shall be</w:t>
       </w:r>
       <w:r>
         <w:rPr>
           <w:bCs/>
         </w:rPr>
-        <w:t xml:space="preserve">to initiate the </w:t>
+        <w:t xml:space="preserve"> picked up from the new scheduler </w:t>
       </w:r>
       <w:r>
         <w:rPr>
           <w:bCs/>
         </w:rPr>
-        <w:t>download.</w:t>
+        <w:t>job</w:t>
+      </w:r>
+      <w:r>
+        <w:rPr>
+          <w:bCs/>
+        </w:rPr>
+        <w:t>.</w:t>
       </w:r>
     </w:p>
     <w:p>
@@ -1167,12 +1462,14 @@
           <w:b/>
         </w:rPr>
       </w:pPr>
+      <w:proofErr w:type="spellStart"/>
       <w:r>
         <w:rPr>
           <w:b/>
         </w:rPr>
         <w:t>HpcDataTransferProxy</w:t>
       </w:r>
+      <w:proofErr w:type="spellEnd"/>
     </w:p>
     <w:p>
       <w:pPr>
@@ -1189,7 +1486,19 @@
         <w:rPr>
           <w:bCs/>
         </w:rPr>
-        <w:t>Add API to access the Secret manager to obtain the latest bucket credentials</w:t>
+        <w:t xml:space="preserve">Add API to access the </w:t>
+      </w:r>
+      <w:r>
+        <w:rPr>
+          <w:bCs/>
+        </w:rPr>
+        <w:t xml:space="preserve">AWS </w:t>
+      </w:r>
+      <w:r>
+        <w:rPr>
+          <w:bCs/>
+        </w:rPr>
+        <w:t>Secret manager to obtain the latest bucket credentials</w:t>
       </w:r>
     </w:p>
     <w:p>
@@ -1211,17 +1520,25 @@
           <w:b/>
         </w:rPr>
       </w:pPr>
-      <w:r>
-        <w:rPr>
-          <w:b/>
-        </w:rPr>
-        <w:t>hpc-dao-impl/HpcData</w:t>
-      </w:r>
-      <w:r>
-        <w:rPr>
-          <w:b/>
-        </w:rPr>
-        <w:t>Download</w:t>
+      <w:proofErr w:type="spellStart"/>
+      <w:r>
+        <w:rPr>
+          <w:b/>
+        </w:rPr>
+        <w:t>hpc-dao-impl</w:t>
+      </w:r>
+      <w:proofErr w:type="spellEnd"/>
+      <w:r>
+        <w:rPr>
+          <w:b/>
+        </w:rPr>
+        <w:t>/HpcData</w:t>
+      </w:r>
+      <w:r>
+        <w:rPr>
+          <w:b/>
+        </w:rPr>
+        <w:t>Migration</w:t>
       </w:r>
       <w:r>
         <w:rPr>
@@ -1245,51 +1562,76 @@
         <w:rPr>
           <w:bCs/>
         </w:rPr>
-        <w:t>Add migration flag to data object download task and</w:t>
+        <w:t xml:space="preserve">Add </w:t>
       </w:r>
       <w:r>
         <w:rPr>
           <w:bCs/>
         </w:rPr>
+        <w:t xml:space="preserve">methods to </w:t>
+      </w:r>
+      <w:proofErr w:type="spellStart"/>
+      <w:r>
+        <w:rPr>
+          <w:bCs/>
+        </w:rPr>
+        <w:t>upsert</w:t>
+      </w:r>
+      <w:proofErr w:type="spellEnd"/>
+      <w:r>
+        <w:rPr>
+          <w:bCs/>
+        </w:rPr>
+        <w:t xml:space="preserve"> record</w:t>
+      </w:r>
+      <w:r>
+        <w:rPr>
+          <w:bCs/>
+        </w:rPr>
+        <w:t xml:space="preserve"> to </w:t>
+      </w:r>
+      <w:r>
+        <w:rPr>
+          <w:bCs/>
+        </w:rPr>
+        <w:t xml:space="preserve">migration </w:t>
+      </w:r>
+      <w:r>
+        <w:rPr>
+          <w:bCs/>
+        </w:rPr>
+        <w:t>data object download task and</w:t>
+      </w:r>
+      <w:r>
+        <w:rPr>
+          <w:bCs/>
+        </w:rPr>
         <w:t xml:space="preserve"> the</w:t>
       </w:r>
       <w:r>
         <w:rPr>
           <w:bCs/>
         </w:rPr>
-        <w:t xml:space="preserve"> result table</w:t>
+        <w:t xml:space="preserve"> </w:t>
       </w:r>
       <w:r>
         <w:rPr>
           <w:bCs/>
         </w:rPr>
-        <w:t xml:space="preserve"> to distinguish the migration task.</w:t>
-      </w:r>
-    </w:p>
-    <w:p>
-      <w:pPr>
-        <w:pStyle w:val="ListParagraph"/>
-        <w:numPr>
-          <w:ilvl w:val="1"/>
-          <w:numId w:val="3"/>
-        </w:numPr>
+        <w:t xml:space="preserve">corresponding </w:t>
+      </w:r>
+      <w:r>
         <w:rPr>
           <w:bCs/>
         </w:rPr>
-      </w:pPr>
+        <w:t>result table</w:t>
+      </w:r>
       <w:r>
         <w:rPr>
           <w:bCs/>
         </w:rPr>
-        <w:t>Change the query to pick up based on the migration flag.</w:t>
-      </w:r>
-    </w:p>
-    <w:p>
-      <w:pPr>
-        <w:rPr>
-          <w:b/>
-        </w:rPr>
-      </w:pPr>
+        <w:t>.</w:t>
+      </w:r>
     </w:p>
     <w:p>
       <w:pPr>
@@ -1311,11 +1653,19 @@
           <w:b/>
         </w:rPr>
       </w:pPr>
-      <w:r>
-        <w:rPr>
-          <w:b/>
-        </w:rPr>
-        <w:t>hpc-scheduler/HpcScheduledTasksImpl.java</w:t>
+      <w:proofErr w:type="spellStart"/>
+      <w:r>
+        <w:rPr>
+          <w:b/>
+        </w:rPr>
+        <w:t>hpc</w:t>
+      </w:r>
+      <w:proofErr w:type="spellEnd"/>
+      <w:r>
+        <w:rPr>
+          <w:b/>
+        </w:rPr>
+        <w:t>-scheduler/HpcScheduledTasksImpl.java</w:t>
       </w:r>
     </w:p>
     <w:p>
@@ -1326,26 +1676,32 @@
           <w:numId w:val="2"/>
         </w:numPr>
         <w:rPr>
+          <w:b/>
+        </w:rPr>
+      </w:pPr>
+      <w:r>
+        <w:rPr>
           <w:bCs/>
         </w:rPr>
-      </w:pPr>
+        <w:t xml:space="preserve">New scheduler job needs to be created to pick up the migration </w:t>
+      </w:r>
       <w:r>
         <w:rPr>
           <w:bCs/>
         </w:rPr>
-        <w:t>The current scheduled task</w:t>
+        <w:t xml:space="preserve">download tasks and </w:t>
       </w:r>
       <w:r>
         <w:rPr>
           <w:bCs/>
         </w:rPr>
-        <w:t>s</w:t>
+        <w:t>initiate the download</w:t>
       </w:r>
       <w:r>
         <w:rPr>
           <w:bCs/>
         </w:rPr>
-        <w:t xml:space="preserve"> must exclude picking up migration tasks.</w:t>
+        <w:t>.</w:t>
       </w:r>
     </w:p>
     <w:p>
@@ -1363,21 +1719,124 @@
         <w:rPr>
           <w:bCs/>
         </w:rPr>
-        <w:t>New scheduler job needs to be created to pick up the migration flag set to true</w:t>
-      </w:r>
-      <w:r>
-        <w:rPr>
+        <w:t xml:space="preserve">Add </w:t>
+      </w:r>
+      <w:proofErr w:type="spellStart"/>
+      <w:r>
+        <w:t>complete</w:t>
+      </w:r>
+      <w:r>
+        <w:t>Migration</w:t>
+      </w:r>
+      <w:r>
+        <w:t>Tasks</w:t>
+      </w:r>
+      <w:proofErr w:type="spellEnd"/>
+      <w:r>
+        <w:t xml:space="preserve">() </w:t>
+      </w:r>
+      <w:r>
+        <w:t xml:space="preserve">to periodically check for </w:t>
+      </w:r>
+      <w:r>
+        <w:t xml:space="preserve">completion of </w:t>
+      </w:r>
+      <w:r>
+        <w:t xml:space="preserve">data object </w:t>
+      </w:r>
+      <w:r>
+        <w:t xml:space="preserve">download </w:t>
+      </w:r>
+      <w:r>
+        <w:t xml:space="preserve">migration </w:t>
+      </w:r>
+      <w:r>
+        <w:t xml:space="preserve">tasks </w:t>
+      </w:r>
+      <w:r>
+        <w:t xml:space="preserve">and update </w:t>
+      </w:r>
+      <w:proofErr w:type="spellStart"/>
+      <w:r>
+        <w:t>iRODS</w:t>
+      </w:r>
+      <w:proofErr w:type="spellEnd"/>
+      <w:r>
+        <w:t xml:space="preserve"> </w:t>
+      </w:r>
+      <w:r>
+        <w:rPr>
+          <w:b/>
           <w:bCs/>
         </w:rPr>
-        <w:t xml:space="preserve"> and initiate the download</w:t>
-      </w:r>
-      <w:bookmarkStart w:id="0" w:name="_GoBack"/>
-      <w:bookmarkEnd w:id="0"/>
-      <w:r>
-        <w:rPr>
+        <w:t>s3 archive configuration id</w:t>
+      </w:r>
+      <w:r>
+        <w:t xml:space="preserve">, </w:t>
+      </w:r>
+      <w:r>
+        <w:t xml:space="preserve">add </w:t>
+      </w:r>
+      <w:proofErr w:type="spellStart"/>
+      <w:r>
+        <w:rPr>
+          <w:b/>
           <w:bCs/>
         </w:rPr>
+        <w:t>migration_date</w:t>
+      </w:r>
+      <w:proofErr w:type="spellEnd"/>
+      <w:r>
+        <w:rPr>
+          <w:b/>
+          <w:bCs/>
+        </w:rPr>
+        <w:t>(s)</w:t>
+      </w:r>
+      <w:r>
+        <w:t xml:space="preserve"> metadata.  The metadata, </w:t>
+      </w:r>
+      <w:proofErr w:type="spellStart"/>
+      <w:r>
+        <w:rPr>
+          <w:b/>
+          <w:bCs/>
+        </w:rPr>
+        <w:t>data_transfer_status</w:t>
+      </w:r>
+      <w:proofErr w:type="spellEnd"/>
+      <w:r>
+        <w:t xml:space="preserve"> shall toggle to </w:t>
+      </w:r>
+      <w:r>
+        <w:t>DEEP_ARCHIVE</w:t>
+      </w:r>
+      <w:r>
+        <w:t xml:space="preserve"> </w:t>
+      </w:r>
+      <w:r>
+        <w:t xml:space="preserve">if the destination is AWS S3, assuming that </w:t>
+      </w:r>
+      <w:r>
+        <w:t>we will always be transitioning to GLACIER</w:t>
+      </w:r>
+      <w:r>
+        <w:t>. I</w:t>
+      </w:r>
+      <w:r>
+        <w:t xml:space="preserve">f </w:t>
+      </w:r>
+      <w:r>
+        <w:t>the destination archive is</w:t>
+      </w:r>
+      <w:r>
+        <w:t xml:space="preserve"> Cloudian, this will remain as ARCHIVED</w:t>
+      </w:r>
+      <w:r>
         <w:t>.</w:t>
+      </w:r>
+      <w:r>
+        <w:t xml:space="preserve"> Verify the downloaded data object and delete from the source archive.</w:t>
       </w:r>
     </w:p>
     <w:p>
@@ -1392,88 +1851,48 @@
         </w:rPr>
       </w:pPr>
       <w:r>
-        <w:rPr>
-          <w:bCs/>
-        </w:rPr>
-        <w:t xml:space="preserve">Add </w:t>
-      </w:r>
-      <w:r>
-        <w:t>complete</w:t>
-      </w:r>
-      <w:r>
-        <w:t>Migration</w:t>
-      </w:r>
-      <w:r>
-        <w:t xml:space="preserve">Tasks() </w:t>
-      </w:r>
-      <w:r>
-        <w:t xml:space="preserve">to periodically check for </w:t>
-      </w:r>
-      <w:r>
-        <w:t xml:space="preserve">completion of </w:t>
-      </w:r>
-      <w:r>
-        <w:t xml:space="preserve">data object </w:t>
-      </w:r>
-      <w:r>
-        <w:t xml:space="preserve">download </w:t>
-      </w:r>
-      <w:r>
-        <w:t xml:space="preserve">migration </w:t>
-      </w:r>
-      <w:r>
-        <w:t xml:space="preserve">tasks </w:t>
-      </w:r>
-      <w:r>
-        <w:t xml:space="preserve">and update iRODS </w:t>
-      </w:r>
-      <w:r>
-        <w:t xml:space="preserve">s3 archive configuration id, </w:t>
-      </w:r>
-      <w:r>
-        <w:t xml:space="preserve">add </w:t>
-      </w:r>
-      <w:r>
-        <w:t>migration_date</w:t>
-      </w:r>
-      <w:r>
-        <w:t xml:space="preserve"> metadata.  The metadata, </w:t>
-      </w:r>
-      <w:r>
-        <w:t>data_transfer_status</w:t>
-      </w:r>
-      <w:r>
-        <w:t xml:space="preserve"> shall toggle to </w:t>
-      </w:r>
-      <w:r>
-        <w:t>DEEP_ARCHIVE</w:t>
-      </w:r>
-      <w:r>
-        <w:t xml:space="preserve"> </w:t>
-      </w:r>
-      <w:r>
-        <w:t xml:space="preserve">if the destination is AWS S3, assuming that </w:t>
-      </w:r>
-      <w:r>
-        <w:t>we will always be transitioning to GLACIER</w:t>
-      </w:r>
-      <w:r>
-        <w:t>. I</w:t>
-      </w:r>
-      <w:r>
-        <w:t xml:space="preserve">f </w:t>
-      </w:r>
-      <w:r>
-        <w:t>the destination archive is</w:t>
-      </w:r>
-      <w:r>
-        <w:t xml:space="preserve"> Cloudian, this will remain as ARCHIVED</w:t>
-      </w:r>
-      <w:r>
-        <w:t>.</w:t>
-      </w:r>
-      <w:r>
-        <w:t xml:space="preserve"> Verify the downloaded data object and delete from the source archive.</w:t>
+        <w:t>Add n</w:t>
+      </w:r>
+      <w:r>
+        <w:t>ew scheduler job to auto rotate the Secret manager access key stored in SYSTEM ACCOUNT table.</w:t>
+      </w:r>
+    </w:p>
+    <w:p>
+      <w:pPr>
+        <w:rPr>
+          <w:b/>
+        </w:rPr>
+      </w:pPr>
+    </w:p>
+    <w:p>
+      <w:pPr>
+        <w:pStyle w:val="Heading1"/>
+      </w:pPr>
+      <w:r>
+        <w:t>Questions</w:t>
+      </w:r>
+      <w:r>
+        <w:t>/Open items</w:t>
+      </w:r>
+    </w:p>
+    <w:p>
+      <w:pPr>
+        <w:pStyle w:val="ListParagraph"/>
+        <w:numPr>
+          <w:ilvl w:val="0"/>
+          <w:numId w:val="2"/>
+        </w:numPr>
+      </w:pPr>
+      <w:r>
+        <w:t xml:space="preserve">What about collections that has mixed provider some data object in </w:t>
+      </w:r>
+      <w:proofErr w:type="spellStart"/>
+      <w:r>
+        <w:t>Cleversafe</w:t>
+      </w:r>
+      <w:proofErr w:type="spellEnd"/>
+      <w:r>
+        <w:t xml:space="preserve">, some already in Cloudian? </w:t>
       </w:r>
     </w:p>
     <w:p>
@@ -1483,33 +1902,27 @@
           <w:ilvl w:val="1"/>
           <w:numId w:val="2"/>
         </w:numPr>
-        <w:rPr>
-          <w:b/>
-        </w:rPr>
-      </w:pPr>
-      <w:r>
-        <w:t>Add n</w:t>
-      </w:r>
-      <w:r>
-        <w:t>ew scheduler job to auto rotate the Secret manager access key stored in SYSTEM ACCOUNT table.</w:t>
-      </w:r>
-    </w:p>
-    <w:p>
-      <w:pPr>
-        <w:rPr>
-          <w:b/>
-        </w:rPr>
-      </w:pPr>
-    </w:p>
-    <w:p>
-      <w:pPr>
-        <w:pStyle w:val="Heading1"/>
-      </w:pPr>
-      <w:r>
-        <w:t>Questions</w:t>
-      </w:r>
-      <w:r>
-        <w:t>/Open items</w:t>
+      </w:pPr>
+      <w:r>
+        <w:t xml:space="preserve">We’ll need to check if </w:t>
+      </w:r>
+      <w:r>
+        <w:t xml:space="preserve">the current S3 archive configuration id is the </w:t>
+      </w:r>
+      <w:r>
+        <w:t xml:space="preserve">same </w:t>
+      </w:r>
+      <w:r>
+        <w:t>as the destination S</w:t>
+      </w:r>
+      <w:r>
+        <w:t xml:space="preserve">3 </w:t>
+      </w:r>
+      <w:r>
+        <w:t xml:space="preserve">archive </w:t>
+      </w:r>
+      <w:r>
+        <w:t>config id, ignore.</w:t>
       </w:r>
     </w:p>
     <w:p>
@@ -1521,7 +1934,13 @@
         </w:numPr>
       </w:pPr>
       <w:r>
-        <w:t xml:space="preserve">What about collections that has mixed provider some data object in Cleversafe, some already in Cloudian? </w:t>
+        <w:t xml:space="preserve">Need to distinguish between migration downloads vs. regular downloads for processing </w:t>
+      </w:r>
+      <w:r>
+        <w:t>so it gets picked up from different servers.</w:t>
+      </w:r>
+      <w:r>
+        <w:t xml:space="preserve"> </w:t>
       </w:r>
     </w:p>
     <w:p>
@@ -1533,25 +1952,13 @@
         </w:numPr>
       </w:pPr>
       <w:r>
-        <w:t xml:space="preserve">We’ll need to check if </w:t>
-      </w:r>
-      <w:r>
-        <w:t xml:space="preserve">the current S3 archive configuration id is the </w:t>
-      </w:r>
-      <w:r>
-        <w:t xml:space="preserve">same </w:t>
-      </w:r>
-      <w:r>
-        <w:t>as the destination S</w:t>
-      </w:r>
-      <w:r>
-        <w:t xml:space="preserve">3 </w:t>
-      </w:r>
-      <w:r>
-        <w:t xml:space="preserve">archive </w:t>
-      </w:r>
-      <w:r>
-        <w:t>config id, ignore.</w:t>
+        <w:t>Keep the migration download table separate from existing table</w:t>
+      </w:r>
+      <w:r>
+        <w:t>s</w:t>
+      </w:r>
+      <w:r>
+        <w:t>.</w:t>
       </w:r>
     </w:p>
     <w:p>
@@ -1563,10 +1970,10 @@
         </w:numPr>
       </w:pPr>
       <w:r>
-        <w:t>Need to distinguish between migration downloads vs. regular downloads for processing so it gets picked up from different servers.</w:t>
-      </w:r>
-      <w:r>
-        <w:t xml:space="preserve"> </w:t>
+        <w:t>Download task result table growing is a concern</w:t>
+      </w:r>
+      <w:r>
+        <w:t>.</w:t>
       </w:r>
     </w:p>
     <w:p>
@@ -1578,19 +1985,37 @@
         </w:numPr>
       </w:pPr>
       <w:r>
-        <w:t>For now, the migration f</w:t>
-      </w:r>
-      <w:r>
-        <w:t>lag</w:t>
-      </w:r>
-      <w:r>
-        <w:t xml:space="preserve"> shall be used but will consider a </w:t>
-      </w:r>
-      <w:r>
-        <w:t>different task table</w:t>
-      </w:r>
-      <w:r>
-        <w:t xml:space="preserve"> in the future.</w:t>
+        <w:t xml:space="preserve">Reports </w:t>
+      </w:r>
+      <w:r>
+        <w:t>might b</w:t>
+      </w:r>
+      <w:r>
+        <w:t>e using these tables</w:t>
+      </w:r>
+      <w:r>
+        <w:t>, so we need to design a</w:t>
+      </w:r>
+      <w:r>
+        <w:t>rchival of these tables</w:t>
+      </w:r>
+      <w:r>
+        <w:t xml:space="preserve"> carefully.</w:t>
+      </w:r>
+    </w:p>
+    <w:p>
+      <w:pPr>
+        <w:pStyle w:val="ListParagraph"/>
+        <w:numPr>
+          <w:ilvl w:val="1"/>
+          <w:numId w:val="2"/>
+        </w:numPr>
+      </w:pPr>
+      <w:r>
+        <w:t>Keeping the migration download table separate from existing table</w:t>
+      </w:r>
+      <w:r>
+        <w:t>.</w:t>
       </w:r>
     </w:p>
     <w:p>
@@ -1602,10 +2027,19 @@
         </w:numPr>
       </w:pPr>
       <w:r>
-        <w:t>Download task result table growing is a concern</w:t>
-      </w:r>
-      <w:r>
-        <w:t>.</w:t>
+        <w:t>How do we validate the downloaded file?</w:t>
+      </w:r>
+    </w:p>
+    <w:p>
+      <w:pPr>
+        <w:pStyle w:val="ListParagraph"/>
+        <w:numPr>
+          <w:ilvl w:val="0"/>
+          <w:numId w:val="2"/>
+        </w:numPr>
+      </w:pPr>
+      <w:r>
+        <w:t xml:space="preserve">Shall we add new event for data migration completed? </w:t>
       </w:r>
     </w:p>
     <w:p>
@@ -1617,22 +2051,13 @@
         </w:numPr>
       </w:pPr>
       <w:r>
-        <w:t xml:space="preserve">Reports </w:t>
-      </w:r>
-      <w:r>
-        <w:t>might b</w:t>
-      </w:r>
-      <w:r>
-        <w:t>e using these tables</w:t>
-      </w:r>
-      <w:r>
-        <w:t>, so we need to design a</w:t>
-      </w:r>
-      <w:r>
-        <w:t>rchival of these tables</w:t>
-      </w:r>
-      <w:r>
-        <w:t xml:space="preserve"> carefully.</w:t>
+        <w:t xml:space="preserve">No need to add event type for </w:t>
+      </w:r>
+      <w:r>
+        <w:t xml:space="preserve">now, </w:t>
+      </w:r>
+      <w:r>
+        <w:t>we shall use the DATA_TRANSFER_DOWNLOAD_COMPLETED event.</w:t>
       </w:r>
     </w:p>
     <w:p>
@@ -1644,19 +2069,19 @@
         </w:numPr>
       </w:pPr>
       <w:r>
-        <w:t>How do we validate the downloaded file?</w:t>
-      </w:r>
-    </w:p>
-    <w:p>
-      <w:pPr>
-        <w:pStyle w:val="ListParagraph"/>
-        <w:numPr>
-          <w:ilvl w:val="0"/>
-          <w:numId w:val="2"/>
-        </w:numPr>
-      </w:pPr>
-      <w:r>
-        <w:t xml:space="preserve">Shall we add new event for data migration completed? </w:t>
+        <w:t>Us</w:t>
+      </w:r>
+      <w:r>
+        <w:t>ing</w:t>
+      </w:r>
+      <w:r>
+        <w:t xml:space="preserve"> Registration </w:t>
+      </w:r>
+      <w:r>
+        <w:t>API instead of</w:t>
+      </w:r>
+      <w:r>
+        <w:t xml:space="preserve"> Download API.</w:t>
       </w:r>
     </w:p>
     <w:p>
@@ -1668,13 +2093,48 @@
         </w:numPr>
       </w:pPr>
       <w:r>
-        <w:t xml:space="preserve">No need to add event type for </w:t>
-      </w:r>
-      <w:r>
-        <w:t xml:space="preserve">now, </w:t>
-      </w:r>
-      <w:r>
-        <w:t>we shall use the DATA_TRANSFER_DOWNLOAD_COMPLETED event.</w:t>
+        <w:t>Original system metadata will be lost such as data transfer started.</w:t>
+      </w:r>
+    </w:p>
+    <w:p>
+      <w:pPr>
+        <w:pStyle w:val="ListParagraph"/>
+        <w:numPr>
+          <w:ilvl w:val="1"/>
+          <w:numId w:val="2"/>
+        </w:numPr>
+      </w:pPr>
+      <w:r>
+        <w:t>Will lose original source such as Globus etc.</w:t>
+      </w:r>
+    </w:p>
+    <w:p>
+      <w:pPr>
+        <w:pStyle w:val="ListParagraph"/>
+        <w:numPr>
+          <w:ilvl w:val="1"/>
+          <w:numId w:val="2"/>
+        </w:numPr>
+      </w:pPr>
+      <w:r>
+        <w:t xml:space="preserve">Work </w:t>
+      </w:r>
+      <w:r>
+        <w:t xml:space="preserve">is required </w:t>
+      </w:r>
+      <w:r>
+        <w:t>to supply</w:t>
+      </w:r>
+      <w:r>
+        <w:t xml:space="preserve"> </w:t>
+      </w:r>
+      <w:proofErr w:type="spellStart"/>
+      <w:r>
+        <w:t>exising</w:t>
+      </w:r>
+      <w:proofErr w:type="spellEnd"/>
+      <w:r>
+        <w:t xml:space="preserve"> user metadata.</w:t>
       </w:r>
     </w:p>
     <w:sectPr>
@@ -1688,7 +2148,7 @@
 </file>
 
 <file path=word/endnotes.xml><?xml version="1.0" encoding="utf-8"?>
-<w:endnotes xmlns:wpc="http://schemas.microsoft.com/office/word/2010/wordprocessingCanvas" xmlns:cx="http://schemas.microsoft.com/office/drawing/2014/chartex" xmlns:cx1="http://schemas.microsoft.com/office/drawing/2015/9/8/chartex" xmlns:cx2="http://schemas.microsoft.com/office/drawing/2015/10/21/chartex" xmlns:cx3="http://schemas.microsoft.com/office/drawing/2016/5/9/chartex" xmlns:cx4="http://schemas.microsoft.com/office/drawing/2016/5/10/chartex" xmlns:cx5="http://schemas.microsoft.com/office/drawing/2016/5/11/chartex" xmlns:cx6="http://schemas.microsoft.com/office/drawing/2016/5/12/chartex" xmlns:cx7="http://schemas.microsoft.com/office/drawing/2016/5/13/chartex" xmlns:cx8="http://schemas.microsoft.com/office/drawing/2016/5/14/chartex" xmlns:mc="http://schemas.openxmlformats.org/markup-compatibility/2006" xmlns:aink="http://schemas.microsoft.com/office/drawing/2016/ink" xmlns:am3d="http://schemas.microsoft.com/office/drawing/2017/model3d" xmlns:o="urn:schemas-microsoft-com:office:office" xmlns:r="http://schemas.openxmlformats.org/officeDocument/2006/relationships" xmlns:m="http://schemas.openxmlformats.org/officeDocument/2006/math" xmlns:v="urn:schemas-microsoft-com:vml" xmlns:wp14="http://schemas.microsoft.com/office/word/2010/wordprocessingDrawing" xmlns:wp="http://schemas.openxmlformats.org/drawingml/2006/wordprocessingDrawing" xmlns:w10="urn:schemas-microsoft-com:office:word" xmlns:w="http://schemas.openxmlformats.org/wordprocessingml/2006/main" xmlns:w14="http://schemas.microsoft.com/office/word/2010/wordml" xmlns:w15="http://schemas.microsoft.com/office/word/2012/wordml" xmlns:w16cid="http://schemas.microsoft.com/office/word/2016/wordml/cid" xmlns:w16se="http://schemas.microsoft.com/office/word/2015/wordml/symex" xmlns:wpg="http://schemas.microsoft.com/office/word/2010/wordprocessingGroup" xmlns:wpi="http://schemas.microsoft.com/office/word/2010/wordprocessingInk" xmlns:wne="http://schemas.microsoft.com/office/word/2006/wordml" xmlns:wps="http://schemas.microsoft.com/office/word/2010/wordprocessingShape" mc:Ignorable="w14 w15 w16se w16cid wp14">
+<w:endnotes xmlns:wpc="http://schemas.microsoft.com/office/word/2010/wordprocessingCanvas" xmlns:cx="http://schemas.microsoft.com/office/drawing/2014/chartex" xmlns:cx1="http://schemas.microsoft.com/office/drawing/2015/9/8/chartex" xmlns:cx2="http://schemas.microsoft.com/office/drawing/2015/10/21/chartex" xmlns:cx3="http://schemas.microsoft.com/office/drawing/2016/5/9/chartex" xmlns:cx4="http://schemas.microsoft.com/office/drawing/2016/5/10/chartex" xmlns:cx5="http://schemas.microsoft.com/office/drawing/2016/5/11/chartex" xmlns:cx6="http://schemas.microsoft.com/office/drawing/2016/5/12/chartex" xmlns:cx7="http://schemas.microsoft.com/office/drawing/2016/5/13/chartex" xmlns:cx8="http://schemas.microsoft.com/office/drawing/2016/5/14/chartex" xmlns:mc="http://schemas.openxmlformats.org/markup-compatibility/2006" xmlns:aink="http://schemas.microsoft.com/office/drawing/2016/ink" xmlns:am3d="http://schemas.microsoft.com/office/drawing/2017/model3d" xmlns:o="urn:schemas-microsoft-com:office:office" xmlns:r="http://schemas.openxmlformats.org/officeDocument/2006/relationships" xmlns:m="http://schemas.openxmlformats.org/officeDocument/2006/math" xmlns:v="urn:schemas-microsoft-com:vml" xmlns:wp14="http://schemas.microsoft.com/office/word/2010/wordprocessingDrawing" xmlns:wp="http://schemas.openxmlformats.org/drawingml/2006/wordprocessingDrawing" xmlns:w10="urn:schemas-microsoft-com:office:word" xmlns:w="http://schemas.openxmlformats.org/wordprocessingml/2006/main" xmlns:w14="http://schemas.microsoft.com/office/word/2010/wordml" xmlns:w15="http://schemas.microsoft.com/office/word/2012/wordml" xmlns:w16cex="http://schemas.microsoft.com/office/word/2018/wordml/cex" xmlns:w16cid="http://schemas.microsoft.com/office/word/2016/wordml/cid" xmlns:w16="http://schemas.microsoft.com/office/word/2018/wordml" xmlns:w16se="http://schemas.microsoft.com/office/word/2015/wordml/symex" xmlns:wpg="http://schemas.microsoft.com/office/word/2010/wordprocessingGroup" xmlns:wpi="http://schemas.microsoft.com/office/word/2010/wordprocessingInk" xmlns:wne="http://schemas.microsoft.com/office/word/2006/wordml" xmlns:wps="http://schemas.microsoft.com/office/word/2010/wordprocessingShape" mc:Ignorable="w14 w15 w16se w16cid w16 w16cex wp14">
   <w:endnote w:type="separator" w:id="-1">
     <w:p>
       <w:r>
@@ -1707,7 +2167,7 @@
 </file>
 
 <file path=word/footnotes.xml><?xml version="1.0" encoding="utf-8"?>
-<w:footnotes xmlns:wpc="http://schemas.microsoft.com/office/word/2010/wordprocessingCanvas" xmlns:cx="http://schemas.microsoft.com/office/drawing/2014/chartex" xmlns:cx1="http://schemas.microsoft.com/office/drawing/2015/9/8/chartex" xmlns:cx2="http://schemas.microsoft.com/office/drawing/2015/10/21/chartex" xmlns:cx3="http://schemas.microsoft.com/office/drawing/2016/5/9/chartex" xmlns:cx4="http://schemas.microsoft.com/office/drawing/2016/5/10/chartex" xmlns:cx5="http://schemas.microsoft.com/office/drawing/2016/5/11/chartex" xmlns:cx6="http://schemas.microsoft.com/office/drawing/2016/5/12/chartex" xmlns:cx7="http://schemas.microsoft.com/office/drawing/2016/5/13/chartex" xmlns:cx8="http://schemas.microsoft.com/office/drawing/2016/5/14/chartex" xmlns:mc="http://schemas.openxmlformats.org/markup-compatibility/2006" xmlns:aink="http://schemas.microsoft.com/office/drawing/2016/ink" xmlns:am3d="http://schemas.microsoft.com/office/drawing/2017/model3d" xmlns:o="urn:schemas-microsoft-com:office:office" xmlns:r="http://schemas.openxmlformats.org/officeDocument/2006/relationships" xmlns:m="http://schemas.openxmlformats.org/officeDocument/2006/math" xmlns:v="urn:schemas-microsoft-com:vml" xmlns:wp14="http://schemas.microsoft.com/office/word/2010/wordprocessingDrawing" xmlns:wp="http://schemas.openxmlformats.org/drawingml/2006/wordprocessingDrawing" xmlns:w10="urn:schemas-microsoft-com:office:word" xmlns:w="http://schemas.openxmlformats.org/wordprocessingml/2006/main" xmlns:w14="http://schemas.microsoft.com/office/word/2010/wordml" xmlns:w15="http://schemas.microsoft.com/office/word/2012/wordml" xmlns:w16cid="http://schemas.microsoft.com/office/word/2016/wordml/cid" xmlns:w16se="http://schemas.microsoft.com/office/word/2015/wordml/symex" xmlns:wpg="http://schemas.microsoft.com/office/word/2010/wordprocessingGroup" xmlns:wpi="http://schemas.microsoft.com/office/word/2010/wordprocessingInk" xmlns:wne="http://schemas.microsoft.com/office/word/2006/wordml" xmlns:wps="http://schemas.microsoft.com/office/word/2010/wordprocessingShape" mc:Ignorable="w14 w15 w16se w16cid wp14">
+<w:footnotes xmlns:wpc="http://schemas.microsoft.com/office/word/2010/wordprocessingCanvas" xmlns:cx="http://schemas.microsoft.com/office/drawing/2014/chartex" xmlns:cx1="http://schemas.microsoft.com/office/drawing/2015/9/8/chartex" xmlns:cx2="http://schemas.microsoft.com/office/drawing/2015/10/21/chartex" xmlns:cx3="http://schemas.microsoft.com/office/drawing/2016/5/9/chartex" xmlns:cx4="http://schemas.microsoft.com/office/drawing/2016/5/10/chartex" xmlns:cx5="http://schemas.microsoft.com/office/drawing/2016/5/11/chartex" xmlns:cx6="http://schemas.microsoft.com/office/drawing/2016/5/12/chartex" xmlns:cx7="http://schemas.microsoft.com/office/drawing/2016/5/13/chartex" xmlns:cx8="http://schemas.microsoft.com/office/drawing/2016/5/14/chartex" xmlns:mc="http://schemas.openxmlformats.org/markup-compatibility/2006" xmlns:aink="http://schemas.microsoft.com/office/drawing/2016/ink" xmlns:am3d="http://schemas.microsoft.com/office/drawing/2017/model3d" xmlns:o="urn:schemas-microsoft-com:office:office" xmlns:r="http://schemas.openxmlformats.org/officeDocument/2006/relationships" xmlns:m="http://schemas.openxmlformats.org/officeDocument/2006/math" xmlns:v="urn:schemas-microsoft-com:vml" xmlns:wp14="http://schemas.microsoft.com/office/word/2010/wordprocessingDrawing" xmlns:wp="http://schemas.openxmlformats.org/drawingml/2006/wordprocessingDrawing" xmlns:w10="urn:schemas-microsoft-com:office:word" xmlns:w="http://schemas.openxmlformats.org/wordprocessingml/2006/main" xmlns:w14="http://schemas.microsoft.com/office/word/2010/wordml" xmlns:w15="http://schemas.microsoft.com/office/word/2012/wordml" xmlns:w16cex="http://schemas.microsoft.com/office/word/2018/wordml/cex" xmlns:w16cid="http://schemas.microsoft.com/office/word/2016/wordml/cid" xmlns:w16="http://schemas.microsoft.com/office/word/2018/wordml" xmlns:w16se="http://schemas.microsoft.com/office/word/2015/wordml/symex" xmlns:wpg="http://schemas.microsoft.com/office/word/2010/wordprocessingGroup" xmlns:wpi="http://schemas.microsoft.com/office/word/2010/wordprocessingInk" xmlns:wne="http://schemas.microsoft.com/office/word/2006/wordml" xmlns:wps="http://schemas.microsoft.com/office/word/2010/wordprocessingShape" mc:Ignorable="w14 w15 w16se w16cid w16 w16cex wp14">
   <w:footnote w:type="separator" w:id="-1">
     <w:p>
       <w:r>
@@ -1726,7 +2186,7 @@
 </file>
 
 <file path=word/numbering.xml><?xml version="1.0" encoding="utf-8"?>
-<w:numbering xmlns:wpc="http://schemas.microsoft.com/office/word/2010/wordprocessingCanvas" xmlns:cx="http://schemas.microsoft.com/office/drawing/2014/chartex" xmlns:cx1="http://schemas.microsoft.com/office/drawing/2015/9/8/chartex" xmlns:cx2="http://schemas.microsoft.com/office/drawing/2015/10/21/chartex" xmlns:cx3="http://schemas.microsoft.com/office/drawing/2016/5/9/chartex" xmlns:cx4="http://schemas.microsoft.com/office/drawing/2016/5/10/chartex" xmlns:cx5="http://schemas.microsoft.com/office/drawing/2016/5/11/chartex" xmlns:cx6="http://schemas.microsoft.com/office/drawing/2016/5/12/chartex" xmlns:cx7="http://schemas.microsoft.com/office/drawing/2016/5/13/chartex" xmlns:cx8="http://schemas.microsoft.com/office/drawing/2016/5/14/chartex" xmlns:mc="http://schemas.openxmlformats.org/markup-compatibility/2006" xmlns:aink="http://schemas.microsoft.com/office/drawing/2016/ink" xmlns:am3d="http://schemas.microsoft.com/office/drawing/2017/model3d" xmlns:o="urn:schemas-microsoft-com:office:office" xmlns:r="http://schemas.openxmlformats.org/officeDocument/2006/relationships" xmlns:m="http://schemas.openxmlformats.org/officeDocument/2006/math" xmlns:v="urn:schemas-microsoft-com:vml" xmlns:wp14="http://schemas.microsoft.com/office/word/2010/wordprocessingDrawing" xmlns:wp="http://schemas.openxmlformats.org/drawingml/2006/wordprocessingDrawing" xmlns:w10="urn:schemas-microsoft-com:office:word" xmlns:w="http://schemas.openxmlformats.org/wordprocessingml/2006/main" xmlns:w14="http://schemas.microsoft.com/office/word/2010/wordml" xmlns:w15="http://schemas.microsoft.com/office/word/2012/wordml" xmlns:w16cid="http://schemas.microsoft.com/office/word/2016/wordml/cid" xmlns:w16se="http://schemas.microsoft.com/office/word/2015/wordml/symex" xmlns:wpg="http://schemas.microsoft.com/office/word/2010/wordprocessingGroup" xmlns:wpi="http://schemas.microsoft.com/office/word/2010/wordprocessingInk" xmlns:wne="http://schemas.microsoft.com/office/word/2006/wordml" xmlns:wps="http://schemas.microsoft.com/office/word/2010/wordprocessingShape" mc:Ignorable="w14 w15 w16se w16cid wp14">
+<w:numbering xmlns:wpc="http://schemas.microsoft.com/office/word/2010/wordprocessingCanvas" xmlns:cx="http://schemas.microsoft.com/office/drawing/2014/chartex" xmlns:cx1="http://schemas.microsoft.com/office/drawing/2015/9/8/chartex" xmlns:cx2="http://schemas.microsoft.com/office/drawing/2015/10/21/chartex" xmlns:cx3="http://schemas.microsoft.com/office/drawing/2016/5/9/chartex" xmlns:cx4="http://schemas.microsoft.com/office/drawing/2016/5/10/chartex" xmlns:cx5="http://schemas.microsoft.com/office/drawing/2016/5/11/chartex" xmlns:cx6="http://schemas.microsoft.com/office/drawing/2016/5/12/chartex" xmlns:cx7="http://schemas.microsoft.com/office/drawing/2016/5/13/chartex" xmlns:cx8="http://schemas.microsoft.com/office/drawing/2016/5/14/chartex" xmlns:mc="http://schemas.openxmlformats.org/markup-compatibility/2006" xmlns:aink="http://schemas.microsoft.com/office/drawing/2016/ink" xmlns:am3d="http://schemas.microsoft.com/office/drawing/2017/model3d" xmlns:o="urn:schemas-microsoft-com:office:office" xmlns:r="http://schemas.openxmlformats.org/officeDocument/2006/relationships" xmlns:m="http://schemas.openxmlformats.org/officeDocument/2006/math" xmlns:v="urn:schemas-microsoft-com:vml" xmlns:wp14="http://schemas.microsoft.com/office/word/2010/wordprocessingDrawing" xmlns:wp="http://schemas.openxmlformats.org/drawingml/2006/wordprocessingDrawing" xmlns:w10="urn:schemas-microsoft-com:office:word" xmlns:w="http://schemas.openxmlformats.org/wordprocessingml/2006/main" xmlns:w14="http://schemas.microsoft.com/office/word/2010/wordml" xmlns:w15="http://schemas.microsoft.com/office/word/2012/wordml" xmlns:w16cex="http://schemas.microsoft.com/office/word/2018/wordml/cex" xmlns:w16cid="http://schemas.microsoft.com/office/word/2016/wordml/cid" xmlns:w16="http://schemas.microsoft.com/office/word/2018/wordml" xmlns:w16se="http://schemas.microsoft.com/office/word/2015/wordml/symex" xmlns:wpg="http://schemas.microsoft.com/office/word/2010/wordprocessingGroup" xmlns:wpi="http://schemas.microsoft.com/office/word/2010/wordprocessingInk" xmlns:wne="http://schemas.microsoft.com/office/word/2006/wordml" xmlns:wps="http://schemas.microsoft.com/office/word/2010/wordprocessingShape" mc:Ignorable="w14 w15 w16se w16cid w16 w16cex wp14">
   <w:abstractNum w:abstractNumId="0" w15:restartNumberingAfterBreak="0">
     <w:nsid w:val="035A4A95"/>
     <w:multiLevelType w:val="hybridMultilevel"/>
@@ -3007,7 +3467,7 @@
 </file>
 
 <file path=word/styles.xml><?xml version="1.0" encoding="utf-8"?>
-<w:styles xmlns:mc="http://schemas.openxmlformats.org/markup-compatibility/2006" xmlns:r="http://schemas.openxmlformats.org/officeDocument/2006/relationships" xmlns:w="http://schemas.openxmlformats.org/wordprocessingml/2006/main" xmlns:w14="http://schemas.microsoft.com/office/word/2010/wordml" xmlns:w15="http://schemas.microsoft.com/office/word/2012/wordml" xmlns:w16cid="http://schemas.microsoft.com/office/word/2016/wordml/cid" xmlns:w16se="http://schemas.microsoft.com/office/word/2015/wordml/symex" mc:Ignorable="w14 w15 w16se w16cid">
+<w:styles xmlns:mc="http://schemas.openxmlformats.org/markup-compatibility/2006" xmlns:r="http://schemas.openxmlformats.org/officeDocument/2006/relationships" xmlns:w="http://schemas.openxmlformats.org/wordprocessingml/2006/main" xmlns:w14="http://schemas.microsoft.com/office/word/2010/wordml" xmlns:w15="http://schemas.microsoft.com/office/word/2012/wordml" xmlns:w16cex="http://schemas.microsoft.com/office/word/2018/wordml/cex" xmlns:w16cid="http://schemas.microsoft.com/office/word/2016/wordml/cid" xmlns:w16="http://schemas.microsoft.com/office/word/2018/wordml" xmlns:w16se="http://schemas.microsoft.com/office/word/2015/wordml/symex" mc:Ignorable="w14 w15 w16se w16cid w16 w16cex">
   <w:docDefaults>
     <w:rPrDefault>
       <w:rPr>

</xml_diff>